<commit_message>
second group report and model
</commit_message>
<xml_diff>
--- a/Report-500-word.docx
+++ b/Report-500-word.docx
@@ -21,7 +21,13 @@
     </w:p>
     <w:p>
       <w:r>
-        <w:t xml:space="preserve">The project on pollution data was done on the data </w:t>
+        <w:t>The project on pollution data was done on the data</w:t>
+      </w:r>
+      <w:r>
+        <w:t>sets</w:t>
+      </w:r>
+      <w:r>
+        <w:t xml:space="preserve"> </w:t>
       </w:r>
       <w:r>
         <w:rPr>
@@ -33,6 +39,21 @@
         <w:rPr>
           <w:u w:val="single"/>
         </w:rPr>
+        <w:t>,</w:t>
+      </w:r>
+      <w:r>
+        <w:t xml:space="preserve"> </w:t>
+      </w:r>
+      <w:r>
+        <w:rPr>
+          <w:u w:val="single"/>
+        </w:rPr>
+        <w:t>GROUP1pollutionData209907.csv</w:t>
+      </w:r>
+      <w:r>
+        <w:rPr>
+          <w:u w:val="single"/>
+        </w:rPr>
         <w:t xml:space="preserve">   </w:t>
       </w:r>
       <w:r>
@@ -63,8 +84,18 @@
           <w:color w:val="000000"/>
           <w:sz w:val="22"/>
           <w:szCs w:val="22"/>
-        </w:rPr>
-        <w:t>ozone: measures the concentration of ozone in the air</w:t>
+          <w:u w:val="single"/>
+        </w:rPr>
+        <w:t>ozone</w:t>
+      </w:r>
+      <w:r>
+        <w:rPr>
+          <w:rFonts w:ascii="Calibri" w:hAnsi="Calibri" w:cs="Calibri"/>
+          <w:color w:val="000000"/>
+          <w:sz w:val="22"/>
+          <w:szCs w:val="22"/>
+        </w:rPr>
+        <w:t>: measures the concentration of ozone in the air</w:t>
       </w:r>
     </w:p>
     <w:p>
@@ -84,6 +115,7 @@
           <w:color w:val="000000"/>
           <w:sz w:val="22"/>
           <w:szCs w:val="22"/>
+          <w:u w:val="single"/>
         </w:rPr>
         <w:t>particulate_matter</w:t>
       </w:r>
@@ -115,6 +147,7 @@
           <w:color w:val="000000"/>
           <w:sz w:val="22"/>
           <w:szCs w:val="22"/>
+          <w:u w:val="single"/>
         </w:rPr>
         <w:t>carbon_monoxide</w:t>
       </w:r>
@@ -146,6 +179,7 @@
           <w:color w:val="000000"/>
           <w:sz w:val="22"/>
           <w:szCs w:val="22"/>
+          <w:u w:val="single"/>
         </w:rPr>
         <w:t>sulfur_dioxide</w:t>
       </w:r>
@@ -197,6 +231,7 @@
           <w:color w:val="000000"/>
           <w:sz w:val="22"/>
           <w:szCs w:val="22"/>
+          <w:u w:val="single"/>
         </w:rPr>
         <w:t>nitrogen_dioxide</w:t>
       </w:r>
@@ -227,8 +262,18 @@
           <w:color w:val="000000"/>
           <w:sz w:val="22"/>
           <w:szCs w:val="22"/>
-        </w:rPr>
-        <w:t>longitude: longitude coordinate</w:t>
+          <w:u w:val="single"/>
+        </w:rPr>
+        <w:t>longitude</w:t>
+      </w:r>
+      <w:r>
+        <w:rPr>
+          <w:rFonts w:ascii="Calibri" w:hAnsi="Calibri" w:cs="Calibri"/>
+          <w:color w:val="000000"/>
+          <w:sz w:val="22"/>
+          <w:szCs w:val="22"/>
+        </w:rPr>
+        <w:t>: longitude coordinate</w:t>
       </w:r>
     </w:p>
     <w:p>
@@ -247,8 +292,18 @@
           <w:color w:val="000000"/>
           <w:sz w:val="22"/>
           <w:szCs w:val="22"/>
-        </w:rPr>
-        <w:t>latitude: latitude coordinate</w:t>
+          <w:u w:val="single"/>
+        </w:rPr>
+        <w:t>latitude</w:t>
+      </w:r>
+      <w:r>
+        <w:rPr>
+          <w:rFonts w:ascii="Calibri" w:hAnsi="Calibri" w:cs="Calibri"/>
+          <w:color w:val="000000"/>
+          <w:sz w:val="22"/>
+          <w:szCs w:val="22"/>
+        </w:rPr>
+        <w:t>: latitude coordinate</w:t>
       </w:r>
     </w:p>
     <w:p>
@@ -267,8 +322,18 @@
           <w:color w:val="000000"/>
           <w:sz w:val="22"/>
           <w:szCs w:val="22"/>
-        </w:rPr>
-        <w:t xml:space="preserve">timestamp: </w:t>
+          <w:u w:val="single"/>
+        </w:rPr>
+        <w:t>timestamp</w:t>
+      </w:r>
+      <w:r>
+        <w:rPr>
+          <w:rFonts w:ascii="Calibri" w:hAnsi="Calibri" w:cs="Calibri"/>
+          <w:color w:val="000000"/>
+          <w:sz w:val="22"/>
+          <w:szCs w:val="22"/>
+        </w:rPr>
+        <w:t xml:space="preserve">: </w:t>
       </w:r>
       <w:proofErr w:type="gramStart"/>
       <w:r>
@@ -317,7 +382,43 @@
           <w:sz w:val="22"/>
           <w:szCs w:val="22"/>
         </w:rPr>
-        <w:t xml:space="preserve">The data contained about </w:t>
+        <w:t xml:space="preserve">The </w:t>
+      </w:r>
+      <w:r>
+        <w:rPr>
+          <w:rFonts w:ascii="Calibri" w:hAnsi="Calibri" w:cs="Calibri"/>
+          <w:color w:val="000000"/>
+          <w:sz w:val="22"/>
+          <w:szCs w:val="22"/>
+        </w:rPr>
+        <w:t xml:space="preserve">both </w:t>
+      </w:r>
+      <w:r>
+        <w:rPr>
+          <w:rFonts w:ascii="Calibri" w:hAnsi="Calibri" w:cs="Calibri"/>
+          <w:color w:val="000000"/>
+          <w:sz w:val="22"/>
+          <w:szCs w:val="22"/>
+        </w:rPr>
+        <w:t>data</w:t>
+      </w:r>
+      <w:r>
+        <w:rPr>
+          <w:rFonts w:ascii="Calibri" w:hAnsi="Calibri" w:cs="Calibri"/>
+          <w:color w:val="000000"/>
+          <w:sz w:val="22"/>
+          <w:szCs w:val="22"/>
+        </w:rPr>
+        <w:t xml:space="preserve">sets </w:t>
+      </w:r>
+      <w:r>
+        <w:rPr>
+          <w:rFonts w:ascii="Calibri" w:hAnsi="Calibri" w:cs="Calibri"/>
+          <w:color w:val="000000"/>
+          <w:sz w:val="22"/>
+          <w:szCs w:val="22"/>
+        </w:rPr>
+        <w:t xml:space="preserve">contained about </w:t>
       </w:r>
       <w:r>
         <w:rPr>
@@ -468,14 +569,16 @@
           <w:color w:val="000000"/>
           <w:sz w:val="22"/>
           <w:szCs w:val="22"/>
-        </w:rPr>
-      </w:pPr>
-      <w:r>
-        <w:rPr>
-          <w:rFonts w:ascii="Calibri" w:hAnsi="Calibri" w:cs="Calibri"/>
-          <w:color w:val="000000"/>
-          <w:sz w:val="22"/>
-          <w:szCs w:val="22"/>
+          <w:u w:val="single"/>
+        </w:rPr>
+      </w:pPr>
+      <w:r>
+        <w:rPr>
+          <w:rFonts w:ascii="Calibri" w:hAnsi="Calibri" w:cs="Calibri"/>
+          <w:color w:val="000000"/>
+          <w:sz w:val="22"/>
+          <w:szCs w:val="22"/>
+          <w:u w:val="single"/>
         </w:rPr>
         <w:t>Summary:</w:t>
       </w:r>
@@ -483,41 +586,23 @@
     <w:p>
       <w:pPr>
         <w:pStyle w:val="NormalWeb"/>
-        <w:rPr>
-          <w:rFonts w:ascii="Calibri" w:hAnsi="Calibri" w:cs="Calibri"/>
-          <w:color w:val="000000"/>
-          <w:sz w:val="22"/>
-          <w:szCs w:val="22"/>
-        </w:rPr>
-      </w:pPr>
-      <w:r>
-        <w:rPr>
-          <w:rFonts w:ascii="Calibri" w:hAnsi="Calibri" w:cs="Calibri"/>
-          <w:color w:val="000000"/>
-          <w:sz w:val="22"/>
-          <w:szCs w:val="22"/>
-        </w:rPr>
-        <w:t>Correlation plot:</w:t>
-      </w:r>
-    </w:p>
-    <w:p>
-      <w:pPr>
-        <w:pStyle w:val="NormalWeb"/>
-        <w:rPr>
-          <w:rFonts w:ascii="Calibri" w:hAnsi="Calibri" w:cs="Calibri"/>
-          <w:color w:val="000000"/>
-          <w:sz w:val="22"/>
-          <w:szCs w:val="22"/>
-        </w:rPr>
       </w:pPr>
       <w:r>
         <w:rPr>
           <w:noProof/>
         </w:rPr>
         <w:drawing>
-          <wp:inline distT="0" distB="0" distL="0" distR="0" wp14:anchorId="4B0A2941" wp14:editId="3DCA89D9">
-            <wp:extent cx="5731510" cy="1258570"/>
-            <wp:effectExtent l="0" t="0" r="2540" b="0"/>
+          <wp:anchor distT="0" distB="0" distL="114300" distR="114300" simplePos="0" relativeHeight="251658240" behindDoc="0" locked="0" layoutInCell="1" allowOverlap="1" wp14:anchorId="4B0A2941" wp14:editId="55845471">
+            <wp:simplePos x="0" y="0"/>
+            <wp:positionH relativeFrom="margin">
+              <wp:align>left</wp:align>
+            </wp:positionH>
+            <wp:positionV relativeFrom="paragraph">
+              <wp:posOffset>347345</wp:posOffset>
+            </wp:positionV>
+            <wp:extent cx="5728970" cy="1047115"/>
+            <wp:effectExtent l="0" t="0" r="5080" b="635"/>
+            <wp:wrapSquare wrapText="bothSides"/>
             <wp:docPr id="1798318829" name="Picture 1"/>
             <wp:cNvGraphicFramePr>
               <a:graphicFrameLocks xmlns:a="http://schemas.openxmlformats.org/drawingml/2006/main" noChangeAspect="1"/>
@@ -530,7 +615,13 @@
                     <pic:cNvPicPr/>
                   </pic:nvPicPr>
                   <pic:blipFill>
-                    <a:blip r:embed="rId4"/>
+                    <a:blip r:embed="rId6">
+                      <a:extLst>
+                        <a:ext uri="{28A0092B-C50C-407E-A947-70E740481C1C}">
+                          <a14:useLocalDpi xmlns:a14="http://schemas.microsoft.com/office/drawing/2010/main" val="0"/>
+                        </a:ext>
+                      </a:extLst>
+                    </a:blip>
                     <a:stretch>
                       <a:fillRect/>
                     </a:stretch>
@@ -538,7 +629,239 @@
                   <pic:spPr>
                     <a:xfrm>
                       <a:off x="0" y="0"/>
-                      <a:ext cx="5731510" cy="1258570"/>
+                      <a:ext cx="5769316" cy="1054805"/>
+                    </a:xfrm>
+                    <a:prstGeom prst="rect">
+                      <a:avLst/>
+                    </a:prstGeom>
+                  </pic:spPr>
+                </pic:pic>
+              </a:graphicData>
+            </a:graphic>
+            <wp14:sizeRelV relativeFrom="margin">
+              <wp14:pctHeight>0</wp14:pctHeight>
+            </wp14:sizeRelV>
+          </wp:anchor>
+        </w:drawing>
+      </w:r>
+      <w:r>
+        <w:rPr>
+          <w:rFonts w:ascii="Calibri" w:hAnsi="Calibri" w:cs="Calibri"/>
+          <w:color w:val="000000"/>
+          <w:sz w:val="22"/>
+          <w:szCs w:val="22"/>
+        </w:rPr>
+        <w:t>Correlation plot</w:t>
+      </w:r>
+      <w:r>
+        <w:rPr>
+          <w:rFonts w:ascii="Calibri" w:hAnsi="Calibri" w:cs="Calibri"/>
+          <w:color w:val="000000"/>
+          <w:sz w:val="22"/>
+          <w:szCs w:val="22"/>
+        </w:rPr>
+        <w:t xml:space="preserve"> for </w:t>
+      </w:r>
+      <w:r>
+        <w:rPr>
+          <w:u w:val="single"/>
+        </w:rPr>
+        <w:t>pollutionData209960.csv</w:t>
+      </w:r>
+      <w:r>
+        <w:rPr>
+          <w:u w:val="single"/>
+        </w:rPr>
+        <w:t xml:space="preserve"> </w:t>
+      </w:r>
+      <w:r>
+        <w:t>data:</w:t>
+      </w:r>
+      <w:r>
+        <w:rPr>
+          <w:rFonts w:ascii="Calibri" w:hAnsi="Calibri" w:cs="Calibri"/>
+          <w:color w:val="000000"/>
+          <w:sz w:val="22"/>
+          <w:szCs w:val="22"/>
+        </w:rPr>
+        <w:br w:type="textWrapping" w:clear="all"/>
+        <w:t xml:space="preserve">feature distributions for </w:t>
+      </w:r>
+      <w:r>
+        <w:rPr>
+          <w:u w:val="single"/>
+        </w:rPr>
+        <w:t>pollutionData209960.csv</w:t>
+      </w:r>
+      <w:r>
+        <w:rPr>
+          <w:u w:val="single"/>
+        </w:rPr>
+        <w:t xml:space="preserve"> </w:t>
+      </w:r>
+      <w:r>
+        <w:t>data:</w:t>
+      </w:r>
+    </w:p>
+    <w:p>
+      <w:pPr>
+        <w:pStyle w:val="NormalWeb"/>
+      </w:pPr>
+      <w:r>
+        <w:rPr>
+          <w:noProof/>
+        </w:rPr>
+        <w:drawing>
+          <wp:inline distT="0" distB="0" distL="0" distR="0" wp14:anchorId="44390BCB" wp14:editId="2A52C8CF">
+            <wp:extent cx="4652359" cy="1568369"/>
+            <wp:effectExtent l="0" t="0" r="0" b="0"/>
+            <wp:docPr id="1384132758" name="Picture 1"/>
+            <wp:cNvGraphicFramePr>
+              <a:graphicFrameLocks xmlns:a="http://schemas.openxmlformats.org/drawingml/2006/main" noChangeAspect="1"/>
+            </wp:cNvGraphicFramePr>
+            <a:graphic xmlns:a="http://schemas.openxmlformats.org/drawingml/2006/main">
+              <a:graphicData uri="http://schemas.openxmlformats.org/drawingml/2006/picture">
+                <pic:pic xmlns:pic="http://schemas.openxmlformats.org/drawingml/2006/picture">
+                  <pic:nvPicPr>
+                    <pic:cNvPr id="0" name="Picture 1"/>
+                    <pic:cNvPicPr>
+                      <a:picLocks noChangeAspect="1" noChangeArrowheads="1"/>
+                    </pic:cNvPicPr>
+                  </pic:nvPicPr>
+                  <pic:blipFill>
+                    <a:blip r:embed="rId7">
+                      <a:extLst>
+                        <a:ext uri="{28A0092B-C50C-407E-A947-70E740481C1C}">
+                          <a14:useLocalDpi xmlns:a14="http://schemas.microsoft.com/office/drawing/2010/main" val="0"/>
+                        </a:ext>
+                      </a:extLst>
+                    </a:blip>
+                    <a:srcRect/>
+                    <a:stretch>
+                      <a:fillRect/>
+                    </a:stretch>
+                  </pic:blipFill>
+                  <pic:spPr bwMode="auto">
+                    <a:xfrm>
+                      <a:off x="0" y="0"/>
+                      <a:ext cx="4724583" cy="1592717"/>
+                    </a:xfrm>
+                    <a:prstGeom prst="rect">
+                      <a:avLst/>
+                    </a:prstGeom>
+                    <a:noFill/>
+                    <a:ln>
+                      <a:noFill/>
+                    </a:ln>
+                  </pic:spPr>
+                </pic:pic>
+              </a:graphicData>
+            </a:graphic>
+          </wp:inline>
+        </w:drawing>
+      </w:r>
+    </w:p>
+    <w:p>
+      <w:pPr>
+        <w:pStyle w:val="NormalWeb"/>
+        <w:rPr>
+          <w:rFonts w:ascii="Calibri" w:hAnsi="Calibri" w:cs="Calibri"/>
+          <w:color w:val="000000"/>
+          <w:sz w:val="22"/>
+          <w:szCs w:val="22"/>
+        </w:rPr>
+      </w:pPr>
+    </w:p>
+    <w:p>
+      <w:pPr>
+        <w:pStyle w:val="NormalWeb"/>
+        <w:rPr>
+          <w:rFonts w:ascii="Calibri" w:hAnsi="Calibri" w:cs="Calibri"/>
+          <w:color w:val="000000"/>
+          <w:sz w:val="22"/>
+          <w:szCs w:val="22"/>
+        </w:rPr>
+      </w:pPr>
+      <w:r>
+        <w:rPr>
+          <w:rFonts w:ascii="Calibri" w:hAnsi="Calibri" w:cs="Calibri"/>
+          <w:color w:val="000000"/>
+          <w:sz w:val="22"/>
+          <w:szCs w:val="22"/>
+        </w:rPr>
+        <w:t>Correlation plot for</w:t>
+      </w:r>
+      <w:r>
+        <w:rPr>
+          <w:rFonts w:ascii="Calibri" w:hAnsi="Calibri" w:cs="Calibri"/>
+          <w:color w:val="000000"/>
+          <w:sz w:val="22"/>
+          <w:szCs w:val="22"/>
+        </w:rPr>
+        <w:t xml:space="preserve"> </w:t>
+      </w:r>
+      <w:r>
+        <w:rPr>
+          <w:rFonts w:ascii="Calibri" w:hAnsi="Calibri" w:cs="Calibri"/>
+          <w:color w:val="000000"/>
+          <w:sz w:val="22"/>
+          <w:szCs w:val="22"/>
+          <w:u w:val="single"/>
+        </w:rPr>
+        <w:t>GROUP1pollutionData209907.csv</w:t>
+      </w:r>
+      <w:r>
+        <w:rPr>
+          <w:u w:val="single"/>
+        </w:rPr>
+        <w:t xml:space="preserve"> </w:t>
+      </w:r>
+      <w:r>
+        <w:t>data:</w:t>
+      </w:r>
+    </w:p>
+    <w:p>
+      <w:pPr>
+        <w:pStyle w:val="NormalWeb"/>
+        <w:rPr>
+          <w:rFonts w:ascii="Calibri" w:hAnsi="Calibri" w:cs="Calibri"/>
+          <w:b/>
+          <w:bCs/>
+          <w:color w:val="000000"/>
+          <w:sz w:val="22"/>
+          <w:szCs w:val="22"/>
+          <w:u w:val="single"/>
+        </w:rPr>
+      </w:pPr>
+      <w:r>
+        <w:rPr>
+          <w:noProof/>
+        </w:rPr>
+        <w:drawing>
+          <wp:inline distT="0" distB="0" distL="0" distR="0" wp14:anchorId="51739D2E" wp14:editId="5AFEDEDF">
+            <wp:extent cx="5713280" cy="1250065"/>
+            <wp:effectExtent l="0" t="0" r="1905" b="7620"/>
+            <wp:docPr id="2081786812" name="Picture 1"/>
+            <wp:cNvGraphicFramePr>
+              <a:graphicFrameLocks xmlns:a="http://schemas.openxmlformats.org/drawingml/2006/main" noChangeAspect="1"/>
+            </wp:cNvGraphicFramePr>
+            <a:graphic xmlns:a="http://schemas.openxmlformats.org/drawingml/2006/main">
+              <a:graphicData uri="http://schemas.openxmlformats.org/drawingml/2006/picture">
+                <pic:pic xmlns:pic="http://schemas.openxmlformats.org/drawingml/2006/picture">
+                  <pic:nvPicPr>
+                    <pic:cNvPr id="2081786812" name=""/>
+                    <pic:cNvPicPr/>
+                  </pic:nvPicPr>
+                  <pic:blipFill>
+                    <a:blip r:embed="rId8"/>
+                    <a:stretch>
+                      <a:fillRect/>
+                    </a:stretch>
+                  </pic:blipFill>
+                  <pic:spPr>
+                    <a:xfrm>
+                      <a:off x="0" y="0"/>
+                      <a:ext cx="5913534" cy="1293880"/>
                     </a:xfrm>
                     <a:prstGeom prst="rect">
                       <a:avLst/>
@@ -554,6 +877,112 @@
     <w:p>
       <w:pPr>
         <w:pStyle w:val="NormalWeb"/>
+      </w:pPr>
+      <w:r>
+        <w:rPr>
+          <w:rFonts w:ascii="Calibri" w:hAnsi="Calibri" w:cs="Calibri"/>
+          <w:color w:val="000000"/>
+          <w:sz w:val="22"/>
+          <w:szCs w:val="22"/>
+        </w:rPr>
+        <w:t xml:space="preserve">Feature distributions </w:t>
+      </w:r>
+      <w:r>
+        <w:rPr>
+          <w:rFonts w:ascii="Calibri" w:hAnsi="Calibri" w:cs="Calibri"/>
+          <w:color w:val="000000"/>
+          <w:sz w:val="22"/>
+          <w:szCs w:val="22"/>
+        </w:rPr>
+        <w:t xml:space="preserve">for </w:t>
+      </w:r>
+      <w:r>
+        <w:rPr>
+          <w:rFonts w:ascii="Calibri" w:hAnsi="Calibri" w:cs="Calibri"/>
+          <w:color w:val="000000"/>
+          <w:sz w:val="22"/>
+          <w:szCs w:val="22"/>
+          <w:u w:val="single"/>
+        </w:rPr>
+        <w:t>GROUP1pollutionData209907.csv</w:t>
+      </w:r>
+      <w:r>
+        <w:rPr>
+          <w:u w:val="single"/>
+        </w:rPr>
+        <w:t xml:space="preserve"> </w:t>
+      </w:r>
+      <w:r>
+        <w:t>data:</w:t>
+      </w:r>
+    </w:p>
+    <w:p>
+      <w:pPr>
+        <w:pStyle w:val="NormalWeb"/>
+        <w:rPr>
+          <w:rFonts w:ascii="Calibri" w:hAnsi="Calibri" w:cs="Calibri"/>
+          <w:color w:val="000000"/>
+          <w:sz w:val="22"/>
+          <w:szCs w:val="22"/>
+        </w:rPr>
+      </w:pPr>
+      <w:r>
+        <w:rPr>
+          <w:noProof/>
+        </w:rPr>
+        <w:drawing>
+          <wp:inline distT="0" distB="0" distL="0" distR="0" wp14:anchorId="1CF08623" wp14:editId="50926862">
+            <wp:extent cx="5731510" cy="1753235"/>
+            <wp:effectExtent l="0" t="0" r="2540" b="0"/>
+            <wp:docPr id="1454457047" name="Picture 2"/>
+            <wp:cNvGraphicFramePr>
+              <a:graphicFrameLocks xmlns:a="http://schemas.openxmlformats.org/drawingml/2006/main" noChangeAspect="1"/>
+            </wp:cNvGraphicFramePr>
+            <a:graphic xmlns:a="http://schemas.openxmlformats.org/drawingml/2006/main">
+              <a:graphicData uri="http://schemas.openxmlformats.org/drawingml/2006/picture">
+                <pic:pic xmlns:pic="http://schemas.openxmlformats.org/drawingml/2006/picture">
+                  <pic:nvPicPr>
+                    <pic:cNvPr id="0" name="Picture 3"/>
+                    <pic:cNvPicPr>
+                      <a:picLocks noChangeAspect="1" noChangeArrowheads="1"/>
+                    </pic:cNvPicPr>
+                  </pic:nvPicPr>
+                  <pic:blipFill>
+                    <a:blip r:embed="rId9">
+                      <a:extLst>
+                        <a:ext uri="{28A0092B-C50C-407E-A947-70E740481C1C}">
+                          <a14:useLocalDpi xmlns:a14="http://schemas.microsoft.com/office/drawing/2010/main" val="0"/>
+                        </a:ext>
+                      </a:extLst>
+                    </a:blip>
+                    <a:srcRect/>
+                    <a:stretch>
+                      <a:fillRect/>
+                    </a:stretch>
+                  </pic:blipFill>
+                  <pic:spPr bwMode="auto">
+                    <a:xfrm>
+                      <a:off x="0" y="0"/>
+                      <a:ext cx="5731510" cy="1753235"/>
+                    </a:xfrm>
+                    <a:prstGeom prst="rect">
+                      <a:avLst/>
+                    </a:prstGeom>
+                    <a:noFill/>
+                    <a:ln>
+                      <a:noFill/>
+                    </a:ln>
+                  </pic:spPr>
+                </pic:pic>
+              </a:graphicData>
+            </a:graphic>
+          </wp:inline>
+        </w:drawing>
+      </w:r>
+    </w:p>
+    <w:p>
+      <w:pPr>
+        <w:pStyle w:val="NormalWeb"/>
         <w:rPr>
           <w:rFonts w:ascii="Calibri" w:hAnsi="Calibri" w:cs="Calibri"/>
           <w:b/>
@@ -592,6 +1021,43 @@
       </w:r>
     </w:p>
     <w:p>
+      <w:pPr>
+        <w:spacing w:line="240" w:lineRule="auto"/>
+      </w:pPr>
+      <w:r>
+        <w:rPr>
+          <w:rFonts w:ascii="Calibri" w:hAnsi="Calibri" w:cs="Calibri"/>
+          <w:color w:val="000000"/>
+        </w:rPr>
+        <w:t>F</w:t>
+      </w:r>
+      <w:r>
+        <w:rPr>
+          <w:rFonts w:ascii="Calibri" w:hAnsi="Calibri" w:cs="Calibri"/>
+          <w:color w:val="000000"/>
+        </w:rPr>
+        <w:t xml:space="preserve">or </w:t>
+      </w:r>
+      <w:r>
+        <w:rPr>
+          <w:u w:val="single"/>
+        </w:rPr>
+        <w:t>pollutionData209960.csv</w:t>
+      </w:r>
+      <w:r>
+        <w:rPr>
+          <w:u w:val="single"/>
+        </w:rPr>
+        <w:t xml:space="preserve"> </w:t>
+      </w:r>
+      <w:r>
+        <w:t>data:</w:t>
+      </w:r>
+    </w:p>
+    <w:p>
+      <w:pPr>
+        <w:spacing w:line="240" w:lineRule="auto"/>
+      </w:pPr>
       <w:r>
         <w:t>The data was split into training and testing datasets through a manual percentage split, with 97% allocated for training and 3% for testing. The selection of 3% was based on obtaining approximately 527 rows. The attribute "</w:t>
       </w:r>
@@ -627,36 +1093,141 @@
       </w:r>
       <w:proofErr w:type="spellEnd"/>
       <w:r>
-        <w:t xml:space="preserve">, frequency = 288)" to account for the 288 5-minute intervals in every 24 hours. Four types of ARIMA models were considered for training and </w:t>
-      </w:r>
+        <w:t>, frequency = 288)" to account for the 288 5-minute intervals in every 24 hours. Four types of ARIMA models were considered for training and prediction purposes, with (</w:t>
+      </w:r>
+      <w:proofErr w:type="spellStart"/>
+      <w:proofErr w:type="gramStart"/>
+      <w:r>
+        <w:t>p,d</w:t>
+      </w:r>
+      <w:proofErr w:type="gramEnd"/>
+      <w:r>
+        <w:t>,q</w:t>
+      </w:r>
+      <w:proofErr w:type="spellEnd"/>
+      <w:r>
+        <w:t xml:space="preserve">) values of (1,1,1), (1,2,2), (2,1,2), and (3,1,1), selected based on their respective allowable ranges. These models were trained on the training data and tested on the testing data using the forecast function to predict values for the next n intervals. The resulting forecasted values included mean, upper and lower 95% confidence interval bounds, as well as upper and lower 80% confidence interval bounds. Mean Absolute Percentage Error Values were </w:t>
+      </w:r>
+      <w:proofErr w:type="gramStart"/>
+      <w:r>
+        <w:t>calculate</w:t>
+      </w:r>
+      <w:proofErr w:type="gramEnd"/>
+      <w:r>
+        <w:t xml:space="preserve"> </w:t>
+      </w:r>
+      <w:r>
+        <w:t>for all four models, and a graph was plotted to identify the best-performing model.</w:t>
+      </w:r>
+      <w:r>
+        <w:t xml:space="preserve"> </w:t>
+      </w:r>
+      <w:r>
+        <w:t xml:space="preserve">so upper 95, and upper 80 bounds performed </w:t>
+      </w:r>
+      <w:proofErr w:type="spellStart"/>
+      <w:proofErr w:type="gramStart"/>
+      <w:r>
+        <w:t>well,in</w:t>
+      </w:r>
+      <w:proofErr w:type="spellEnd"/>
+      <w:proofErr w:type="gramEnd"/>
+      <w:r>
+        <w:t xml:space="preserve"> upper 80 bound </w:t>
+      </w:r>
+    </w:p>
+    <w:p>
+      <w:pPr>
+        <w:spacing w:line="240" w:lineRule="auto"/>
+        <w:jc w:val="center"/>
+      </w:pPr>
       <w:r>
         <w:lastRenderedPageBreak/>
-        <w:t>prediction purposes, with (</w:t>
-      </w:r>
-      <w:proofErr w:type="spellStart"/>
+        <w:t xml:space="preserve">#the </w:t>
+      </w:r>
       <w:proofErr w:type="gramStart"/>
       <w:r>
-        <w:t>p,d</w:t>
+        <w:t>model  3</w:t>
       </w:r>
       <w:proofErr w:type="gramEnd"/>
       <w:r>
-        <w:t>,q</w:t>
-      </w:r>
-      <w:proofErr w:type="spellEnd"/>
-      <w:r>
-        <w:t>) values of (1,1,1), (1,2,2), (2,1,2), and (3,1,1), selected based on their respective allowable ranges. These models were trained on the training data and tested on the testing data using the forecast function to predict values for the next n intervals. The resulting forecasted values included mean, upper and lower 95% confidence interval bounds, as well as upper and lower 80% confidence interval bounds. Mean Absolute Percentage Error Values were calculated for all four models, and a graph was plotted to identify the best-performing model.</w:t>
+        <w:t xml:space="preserve"> performed well with (</w:t>
+      </w:r>
+      <w:proofErr w:type="spellStart"/>
+      <w:r>
+        <w:t>p,d,q</w:t>
+      </w:r>
+      <w:proofErr w:type="spellEnd"/>
+      <w:r>
+        <w:t>) values--&gt;(2, 1, 2)</w:t>
+      </w:r>
+      <w:r>
+        <w:rPr>
+          <w:noProof/>
+        </w:rPr>
+        <w:drawing>
+          <wp:inline distT="0" distB="0" distL="0" distR="0" wp14:anchorId="3ED063D7" wp14:editId="340DC21B">
+            <wp:extent cx="3304510" cy="2319057"/>
+            <wp:effectExtent l="0" t="0" r="0" b="5080"/>
+            <wp:docPr id="547158605" name="Picture 3"/>
+            <wp:cNvGraphicFramePr>
+              <a:graphicFrameLocks xmlns:a="http://schemas.openxmlformats.org/drawingml/2006/main" noChangeAspect="1"/>
+            </wp:cNvGraphicFramePr>
+            <a:graphic xmlns:a="http://schemas.openxmlformats.org/drawingml/2006/main">
+              <a:graphicData uri="http://schemas.openxmlformats.org/drawingml/2006/picture">
+                <pic:pic xmlns:pic="http://schemas.openxmlformats.org/drawingml/2006/picture">
+                  <pic:nvPicPr>
+                    <pic:cNvPr id="0" name="Picture 5"/>
+                    <pic:cNvPicPr>
+                      <a:picLocks noChangeAspect="1" noChangeArrowheads="1"/>
+                    </pic:cNvPicPr>
+                  </pic:nvPicPr>
+                  <pic:blipFill>
+                    <a:blip r:embed="rId10">
+                      <a:extLst>
+                        <a:ext uri="{28A0092B-C50C-407E-A947-70E740481C1C}">
+                          <a14:useLocalDpi xmlns:a14="http://schemas.microsoft.com/office/drawing/2010/main" val="0"/>
+                        </a:ext>
+                      </a:extLst>
+                    </a:blip>
+                    <a:srcRect/>
+                    <a:stretch>
+                      <a:fillRect/>
+                    </a:stretch>
+                  </pic:blipFill>
+                  <pic:spPr bwMode="auto">
+                    <a:xfrm>
+                      <a:off x="0" y="0"/>
+                      <a:ext cx="3311123" cy="2323698"/>
+                    </a:xfrm>
+                    <a:prstGeom prst="rect">
+                      <a:avLst/>
+                    </a:prstGeom>
+                    <a:noFill/>
+                    <a:ln>
+                      <a:noFill/>
+                    </a:ln>
+                  </pic:spPr>
+                </pic:pic>
+              </a:graphicData>
+            </a:graphic>
+          </wp:inline>
+        </w:drawing>
       </w:r>
     </w:p>
     <w:p/>
     <w:p>
+      <w:pPr>
+        <w:jc w:val="center"/>
+      </w:pPr>
       <w:r>
         <w:rPr>
           <w:noProof/>
         </w:rPr>
         <w:drawing>
-          <wp:inline distT="0" distB="0" distL="0" distR="0" wp14:anchorId="6856FC99" wp14:editId="6C256840">
-            <wp:extent cx="5197033" cy="1469978"/>
-            <wp:effectExtent l="0" t="0" r="3810" b="0"/>
+          <wp:inline distT="0" distB="0" distL="0" distR="0" wp14:anchorId="6856FC99" wp14:editId="60824B5A">
+            <wp:extent cx="3547076" cy="1003289"/>
+            <wp:effectExtent l="0" t="0" r="0" b="6985"/>
             <wp:docPr id="989676707" name="Picture 1"/>
             <wp:cNvGraphicFramePr>
               <a:graphicFrameLocks xmlns:a="http://schemas.openxmlformats.org/drawingml/2006/main" noChangeAspect="1"/>
@@ -669,7 +1240,7 @@
                     <pic:cNvPicPr/>
                   </pic:nvPicPr>
                   <pic:blipFill>
-                    <a:blip r:embed="rId5"/>
+                    <a:blip r:embed="rId11"/>
                     <a:stretch>
                       <a:fillRect/>
                     </a:stretch>
@@ -677,7 +1248,7 @@
                   <pic:spPr>
                     <a:xfrm>
                       <a:off x="0" y="0"/>
-                      <a:ext cx="5228380" cy="1478845"/>
+                      <a:ext cx="3590964" cy="1015703"/>
                     </a:xfrm>
                     <a:prstGeom prst="rect">
                       <a:avLst/>
@@ -693,14 +1264,17 @@
     <w:p/>
     <w:p/>
     <w:p>
+      <w:pPr>
+        <w:jc w:val="center"/>
+      </w:pPr>
       <w:r>
         <w:rPr>
           <w:noProof/>
         </w:rPr>
         <w:drawing>
-          <wp:inline distT="0" distB="0" distL="0" distR="0" wp14:anchorId="002C267D" wp14:editId="0AC2CABF">
-            <wp:extent cx="5731510" cy="1087755"/>
-            <wp:effectExtent l="0" t="0" r="2540" b="0"/>
+          <wp:inline distT="0" distB="0" distL="0" distR="0" wp14:anchorId="002C267D" wp14:editId="27664D89">
+            <wp:extent cx="4249889" cy="806565"/>
+            <wp:effectExtent l="0" t="0" r="0" b="0"/>
             <wp:docPr id="1553874587" name="Picture 1"/>
             <wp:cNvGraphicFramePr>
               <a:graphicFrameLocks xmlns:a="http://schemas.openxmlformats.org/drawingml/2006/main" noChangeAspect="1"/>
@@ -713,7 +1287,7 @@
                     <pic:cNvPicPr/>
                   </pic:nvPicPr>
                   <pic:blipFill>
-                    <a:blip r:embed="rId6"/>
+                    <a:blip r:embed="rId12"/>
                     <a:stretch>
                       <a:fillRect/>
                     </a:stretch>
@@ -721,7 +1295,7 @@
                   <pic:spPr>
                     <a:xfrm>
                       <a:off x="0" y="0"/>
-                      <a:ext cx="5731510" cy="1087755"/>
+                      <a:ext cx="4324779" cy="820778"/>
                     </a:xfrm>
                     <a:prstGeom prst="rect">
                       <a:avLst/>
@@ -735,14 +1309,317 @@
       </w:r>
     </w:p>
     <w:p>
-      <w:pPr>
-        <w:rPr>
-          <w:b/>
-          <w:bCs/>
-          <w:u w:val="single"/>
-        </w:rPr>
-      </w:pPr>
-    </w:p>
+      <w:r>
+        <w:t xml:space="preserve">For </w:t>
+      </w:r>
+      <w:r>
+        <w:rPr>
+          <w:u w:val="single"/>
+        </w:rPr>
+        <w:t>GROUP1pollutionData209907</w:t>
+      </w:r>
+      <w:r>
+        <w:t>.</w:t>
+      </w:r>
+      <w:r>
+        <w:rPr>
+          <w:u w:val="single"/>
+        </w:rPr>
+        <w:t>csv</w:t>
+      </w:r>
+      <w:r>
+        <w:t xml:space="preserve"> dataset modelling:</w:t>
+      </w:r>
+    </w:p>
+    <w:p>
+      <w:pPr>
+        <w:rPr>
+          <w:i/>
+          <w:iCs/>
+        </w:rPr>
+      </w:pPr>
+      <w:r>
+        <w:t>The data was split into training and testing datasets through a manual percentage split, with 9</w:t>
+      </w:r>
+      <w:r>
+        <w:t>8</w:t>
+      </w:r>
+      <w:r>
+        <w:t>% allocated for training and</w:t>
+      </w:r>
+      <w:r>
+        <w:t xml:space="preserve"> 2</w:t>
+      </w:r>
+      <w:r>
+        <w:t xml:space="preserve">% for testing. The selection of </w:t>
+      </w:r>
+      <w:r>
+        <w:t>2</w:t>
+      </w:r>
+      <w:r>
+        <w:t>% was based on obtaining approximately 527 rows. The attribute "</w:t>
+      </w:r>
+      <w:proofErr w:type="spellStart"/>
+      <w:r>
+        <w:t>carbon_monoxide</w:t>
+      </w:r>
+      <w:proofErr w:type="spellEnd"/>
+      <w:r>
+        <w:t>" was used in the ARIMA model, and the frequency was set to 288 using the code "</w:t>
+      </w:r>
+      <w:proofErr w:type="spellStart"/>
+      <w:r>
+        <w:t>train_ts</w:t>
+      </w:r>
+      <w:proofErr w:type="spellEnd"/>
+      <w:r>
+        <w:t xml:space="preserve"> &lt;- </w:t>
+      </w:r>
+      <w:proofErr w:type="spellStart"/>
+      <w:proofErr w:type="gramStart"/>
+      <w:r>
+        <w:t>ts</w:t>
+      </w:r>
+      <w:proofErr w:type="spellEnd"/>
+      <w:r>
+        <w:t>(</w:t>
+      </w:r>
+      <w:proofErr w:type="spellStart"/>
+      <w:proofErr w:type="gramEnd"/>
+      <w:r>
+        <w:t>train_data</w:t>
+      </w:r>
+      <w:proofErr w:type="spellEnd"/>
+      <w:r>
+        <w:t>, frequency = 288)" to account for the 288 5-minute intervals in every 24 hours. Four types of ARIMA models were considered for training and prediction purposes, with (</w:t>
+      </w:r>
+      <w:proofErr w:type="spellStart"/>
+      <w:proofErr w:type="gramStart"/>
+      <w:r>
+        <w:t>p,d</w:t>
+      </w:r>
+      <w:proofErr w:type="gramEnd"/>
+      <w:r>
+        <w:t>,q</w:t>
+      </w:r>
+      <w:proofErr w:type="spellEnd"/>
+      <w:r>
+        <w:t>) values of (1,1,1), (1,2,2), (2,1,2), and (3,1,1), selected based on their respective allowable ranges. These models were trained on the training data and tested on the testing data using the forecast function to predict values for the next n intervals. The resulting forecasted values included mean, upper and lower 95% confidence interval bounds, as well as upper and lower 80% confidence interval bounds. Mean Absolute Percentage Error Values were calculate</w:t>
+      </w:r>
+      <w:r>
+        <w:t xml:space="preserve"> </w:t>
+      </w:r>
+      <w:r>
+        <w:t>for all four models, and a graph was plotted to identify the best-performing model.</w:t>
+      </w:r>
+      <w:r>
+        <w:rPr>
+          <w:i/>
+          <w:iCs/>
+        </w:rPr>
+        <w:t xml:space="preserve">so lower 80 bounds performed </w:t>
+      </w:r>
+      <w:proofErr w:type="spellStart"/>
+      <w:proofErr w:type="gramStart"/>
+      <w:r>
+        <w:rPr>
+          <w:i/>
+          <w:iCs/>
+        </w:rPr>
+        <w:t>well,in</w:t>
+      </w:r>
+      <w:proofErr w:type="spellEnd"/>
+      <w:proofErr w:type="gramEnd"/>
+      <w:r>
+        <w:rPr>
+          <w:i/>
+          <w:iCs/>
+        </w:rPr>
+        <w:t xml:space="preserve"> lower 80 bound the model  3 performed well with (</w:t>
+      </w:r>
+      <w:proofErr w:type="spellStart"/>
+      <w:r>
+        <w:rPr>
+          <w:i/>
+          <w:iCs/>
+        </w:rPr>
+        <w:t>p,d,q</w:t>
+      </w:r>
+      <w:proofErr w:type="spellEnd"/>
+      <w:r>
+        <w:rPr>
+          <w:i/>
+          <w:iCs/>
+        </w:rPr>
+        <w:t>) values--&gt;(2, 1, 2)</w:t>
+      </w:r>
+    </w:p>
+    <w:p>
+      <w:pPr>
+        <w:jc w:val="center"/>
+        <w:rPr>
+          <w:i/>
+          <w:iCs/>
+        </w:rPr>
+      </w:pPr>
+      <w:r>
+        <w:rPr>
+          <w:noProof/>
+        </w:rPr>
+        <w:lastRenderedPageBreak/>
+        <w:drawing>
+          <wp:inline distT="0" distB="0" distL="0" distR="0" wp14:anchorId="0BB83BB6" wp14:editId="358F5985">
+            <wp:extent cx="2775856" cy="1799308"/>
+            <wp:effectExtent l="0" t="0" r="5715" b="0"/>
+            <wp:docPr id="1379382230" name="Picture 4"/>
+            <wp:cNvGraphicFramePr>
+              <a:graphicFrameLocks xmlns:a="http://schemas.openxmlformats.org/drawingml/2006/main" noChangeAspect="1"/>
+            </wp:cNvGraphicFramePr>
+            <a:graphic xmlns:a="http://schemas.openxmlformats.org/drawingml/2006/main">
+              <a:graphicData uri="http://schemas.openxmlformats.org/drawingml/2006/picture">
+                <pic:pic xmlns:pic="http://schemas.openxmlformats.org/drawingml/2006/picture">
+                  <pic:nvPicPr>
+                    <pic:cNvPr id="0" name="Picture 7"/>
+                    <pic:cNvPicPr>
+                      <a:picLocks noChangeAspect="1" noChangeArrowheads="1"/>
+                    </pic:cNvPicPr>
+                  </pic:nvPicPr>
+                  <pic:blipFill>
+                    <a:blip r:embed="rId13" cstate="print">
+                      <a:extLst>
+                        <a:ext uri="{28A0092B-C50C-407E-A947-70E740481C1C}">
+                          <a14:useLocalDpi xmlns:a14="http://schemas.microsoft.com/office/drawing/2010/main" val="0"/>
+                        </a:ext>
+                      </a:extLst>
+                    </a:blip>
+                    <a:srcRect/>
+                    <a:stretch>
+                      <a:fillRect/>
+                    </a:stretch>
+                  </pic:blipFill>
+                  <pic:spPr bwMode="auto">
+                    <a:xfrm>
+                      <a:off x="0" y="0"/>
+                      <a:ext cx="2815631" cy="1825090"/>
+                    </a:xfrm>
+                    <a:prstGeom prst="rect">
+                      <a:avLst/>
+                    </a:prstGeom>
+                    <a:noFill/>
+                    <a:ln>
+                      <a:noFill/>
+                    </a:ln>
+                  </pic:spPr>
+                </pic:pic>
+              </a:graphicData>
+            </a:graphic>
+          </wp:inline>
+        </w:drawing>
+      </w:r>
+    </w:p>
+    <w:p>
+      <w:pPr>
+        <w:rPr>
+          <w:i/>
+          <w:iCs/>
+        </w:rPr>
+      </w:pPr>
+    </w:p>
+    <w:p>
+      <w:pPr>
+        <w:jc w:val="center"/>
+        <w:rPr>
+          <w:i/>
+          <w:iCs/>
+        </w:rPr>
+      </w:pPr>
+      <w:r>
+        <w:rPr>
+          <w:noProof/>
+        </w:rPr>
+        <w:drawing>
+          <wp:inline distT="0" distB="0" distL="0" distR="0" wp14:anchorId="4B8A6E68" wp14:editId="254A1FE4">
+            <wp:extent cx="3320201" cy="1056829"/>
+            <wp:effectExtent l="0" t="0" r="0" b="0"/>
+            <wp:docPr id="1142603476" name="Picture 1"/>
+            <wp:cNvGraphicFramePr>
+              <a:graphicFrameLocks xmlns:a="http://schemas.openxmlformats.org/drawingml/2006/main" noChangeAspect="1"/>
+            </wp:cNvGraphicFramePr>
+            <a:graphic xmlns:a="http://schemas.openxmlformats.org/drawingml/2006/main">
+              <a:graphicData uri="http://schemas.openxmlformats.org/drawingml/2006/picture">
+                <pic:pic xmlns:pic="http://schemas.openxmlformats.org/drawingml/2006/picture">
+                  <pic:nvPicPr>
+                    <pic:cNvPr id="1142603476" name=""/>
+                    <pic:cNvPicPr/>
+                  </pic:nvPicPr>
+                  <pic:blipFill>
+                    <a:blip r:embed="rId14"/>
+                    <a:stretch>
+                      <a:fillRect/>
+                    </a:stretch>
+                  </pic:blipFill>
+                  <pic:spPr>
+                    <a:xfrm>
+                      <a:off x="0" y="0"/>
+                      <a:ext cx="3346149" cy="1065088"/>
+                    </a:xfrm>
+                    <a:prstGeom prst="rect">
+                      <a:avLst/>
+                    </a:prstGeom>
+                  </pic:spPr>
+                </pic:pic>
+              </a:graphicData>
+            </a:graphic>
+          </wp:inline>
+        </w:drawing>
+      </w:r>
+    </w:p>
+    <w:p>
+      <w:pPr>
+        <w:jc w:val="center"/>
+      </w:pPr>
+      <w:r>
+        <w:rPr>
+          <w:noProof/>
+        </w:rPr>
+        <w:drawing>
+          <wp:inline distT="0" distB="0" distL="0" distR="0" wp14:anchorId="07C6FE49" wp14:editId="1B895A33">
+            <wp:extent cx="3555917" cy="1252411"/>
+            <wp:effectExtent l="0" t="0" r="6985" b="5080"/>
+            <wp:docPr id="631266661" name="Picture 1"/>
+            <wp:cNvGraphicFramePr>
+              <a:graphicFrameLocks xmlns:a="http://schemas.openxmlformats.org/drawingml/2006/main" noChangeAspect="1"/>
+            </wp:cNvGraphicFramePr>
+            <a:graphic xmlns:a="http://schemas.openxmlformats.org/drawingml/2006/main">
+              <a:graphicData uri="http://schemas.openxmlformats.org/drawingml/2006/picture">
+                <pic:pic xmlns:pic="http://schemas.openxmlformats.org/drawingml/2006/picture">
+                  <pic:nvPicPr>
+                    <pic:cNvPr id="631266661" name=""/>
+                    <pic:cNvPicPr/>
+                  </pic:nvPicPr>
+                  <pic:blipFill>
+                    <a:blip r:embed="rId15"/>
+                    <a:stretch>
+                      <a:fillRect/>
+                    </a:stretch>
+                  </pic:blipFill>
+                  <pic:spPr>
+                    <a:xfrm>
+                      <a:off x="0" y="0"/>
+                      <a:ext cx="3573815" cy="1258715"/>
+                    </a:xfrm>
+                    <a:prstGeom prst="rect">
+                      <a:avLst/>
+                    </a:prstGeom>
+                  </pic:spPr>
+                </pic:pic>
+              </a:graphicData>
+            </a:graphic>
+          </wp:inline>
+        </w:drawing>
+      </w:r>
+    </w:p>
+    <w:p/>
     <w:p>
       <w:pPr>
         <w:rPr>
@@ -888,7 +1765,7 @@
                     <pic:cNvPicPr/>
                   </pic:nvPicPr>
                   <pic:blipFill>
-                    <a:blip r:embed="rId7"/>
+                    <a:blip r:embed="rId16"/>
                     <a:stretch>
                       <a:fillRect/>
                     </a:stretch>
@@ -1001,7 +1878,7 @@
                     <pic:cNvPicPr/>
                   </pic:nvPicPr>
                   <pic:blipFill>
-                    <a:blip r:embed="rId8"/>
+                    <a:blip r:embed="rId17"/>
                     <a:stretch>
                       <a:fillRect/>
                     </a:stretch>
@@ -1030,6 +1907,56 @@
     </w:sectPr>
   </w:body>
 </w:document>
+</file>
+
+<file path=word/endnotes.xml><?xml version="1.0" encoding="utf-8"?>
+<w:endnotes xmlns:wpc="http://schemas.microsoft.com/office/word/2010/wordprocessingCanvas" xmlns:cx="http://schemas.microsoft.com/office/drawing/2014/chartex" xmlns:cx1="http://schemas.microsoft.com/office/drawing/2015/9/8/chartex" xmlns:cx2="http://schemas.microsoft.com/office/drawing/2015/10/21/chartex" xmlns:cx3="http://schemas.microsoft.com/office/drawing/2016/5/9/chartex" xmlns:cx4="http://schemas.microsoft.com/office/drawing/2016/5/10/chartex" xmlns:cx5="http://schemas.microsoft.com/office/drawing/2016/5/11/chartex" xmlns:cx6="http://schemas.microsoft.com/office/drawing/2016/5/12/chartex" xmlns:cx7="http://schemas.microsoft.com/office/drawing/2016/5/13/chartex" xmlns:cx8="http://schemas.microsoft.com/office/drawing/2016/5/14/chartex" xmlns:mc="http://schemas.openxmlformats.org/markup-compatibility/2006" xmlns:aink="http://schemas.microsoft.com/office/drawing/2016/ink" xmlns:am3d="http://schemas.microsoft.com/office/drawing/2017/model3d" xmlns:o="urn:schemas-microsoft-com:office:office" xmlns:oel="http://schemas.microsoft.com/office/2019/extlst" xmlns:r="http://schemas.openxmlformats.org/officeDocument/2006/relationships" xmlns:m="http://schemas.openxmlformats.org/officeDocument/2006/math" xmlns:v="urn:schemas-microsoft-com:vml" xmlns:wp14="http://schemas.microsoft.com/office/word/2010/wordprocessingDrawing" xmlns:wp="http://schemas.openxmlformats.org/drawingml/2006/wordprocessingDrawing" xmlns:w10="urn:schemas-microsoft-com:office:word" xmlns:w="http://schemas.openxmlformats.org/wordprocessingml/2006/main" xmlns:w14="http://schemas.microsoft.com/office/word/2010/wordml" xmlns:w15="http://schemas.microsoft.com/office/word/2012/wordml" xmlns:w16cex="http://schemas.microsoft.com/office/word/2018/wordml/cex" xmlns:w16cid="http://schemas.microsoft.com/office/word/2016/wordml/cid" xmlns:w16="http://schemas.microsoft.com/office/word/2018/wordml" xmlns:w16du="http://schemas.microsoft.com/office/word/2023/wordml/word16du" xmlns:w16sdtdh="http://schemas.microsoft.com/office/word/2020/wordml/sdtdatahash" xmlns:w16se="http://schemas.microsoft.com/office/word/2015/wordml/symex" xmlns:wpg="http://schemas.microsoft.com/office/word/2010/wordprocessingGroup" xmlns:wpi="http://schemas.microsoft.com/office/word/2010/wordprocessingInk" xmlns:wne="http://schemas.microsoft.com/office/word/2006/wordml" xmlns:wps="http://schemas.microsoft.com/office/word/2010/wordprocessingShape" mc:Ignorable="w14 w15 w16se w16cid w16 w16cex w16sdtdh wp14">
+  <w:endnote w:type="separator" w:id="-1">
+    <w:p>
+      <w:pPr>
+        <w:spacing w:after="0" w:line="240" w:lineRule="auto"/>
+      </w:pPr>
+      <w:r>
+        <w:separator/>
+      </w:r>
+    </w:p>
+  </w:endnote>
+  <w:endnote w:type="continuationSeparator" w:id="0">
+    <w:p>
+      <w:pPr>
+        <w:spacing w:after="0" w:line="240" w:lineRule="auto"/>
+      </w:pPr>
+      <w:r>
+        <w:continuationSeparator/>
+      </w:r>
+    </w:p>
+  </w:endnote>
+</w:endnotes>
+</file>
+
+<file path=word/footnotes.xml><?xml version="1.0" encoding="utf-8"?>
+<w:footnotes xmlns:wpc="http://schemas.microsoft.com/office/word/2010/wordprocessingCanvas" xmlns:cx="http://schemas.microsoft.com/office/drawing/2014/chartex" xmlns:cx1="http://schemas.microsoft.com/office/drawing/2015/9/8/chartex" xmlns:cx2="http://schemas.microsoft.com/office/drawing/2015/10/21/chartex" xmlns:cx3="http://schemas.microsoft.com/office/drawing/2016/5/9/chartex" xmlns:cx4="http://schemas.microsoft.com/office/drawing/2016/5/10/chartex" xmlns:cx5="http://schemas.microsoft.com/office/drawing/2016/5/11/chartex" xmlns:cx6="http://schemas.microsoft.com/office/drawing/2016/5/12/chartex" xmlns:cx7="http://schemas.microsoft.com/office/drawing/2016/5/13/chartex" xmlns:cx8="http://schemas.microsoft.com/office/drawing/2016/5/14/chartex" xmlns:mc="http://schemas.openxmlformats.org/markup-compatibility/2006" xmlns:aink="http://schemas.microsoft.com/office/drawing/2016/ink" xmlns:am3d="http://schemas.microsoft.com/office/drawing/2017/model3d" xmlns:o="urn:schemas-microsoft-com:office:office" xmlns:oel="http://schemas.microsoft.com/office/2019/extlst" xmlns:r="http://schemas.openxmlformats.org/officeDocument/2006/relationships" xmlns:m="http://schemas.openxmlformats.org/officeDocument/2006/math" xmlns:v="urn:schemas-microsoft-com:vml" xmlns:wp14="http://schemas.microsoft.com/office/word/2010/wordprocessingDrawing" xmlns:wp="http://schemas.openxmlformats.org/drawingml/2006/wordprocessingDrawing" xmlns:w10="urn:schemas-microsoft-com:office:word" xmlns:w="http://schemas.openxmlformats.org/wordprocessingml/2006/main" xmlns:w14="http://schemas.microsoft.com/office/word/2010/wordml" xmlns:w15="http://schemas.microsoft.com/office/word/2012/wordml" xmlns:w16cex="http://schemas.microsoft.com/office/word/2018/wordml/cex" xmlns:w16cid="http://schemas.microsoft.com/office/word/2016/wordml/cid" xmlns:w16="http://schemas.microsoft.com/office/word/2018/wordml" xmlns:w16du="http://schemas.microsoft.com/office/word/2023/wordml/word16du" xmlns:w16sdtdh="http://schemas.microsoft.com/office/word/2020/wordml/sdtdatahash" xmlns:w16se="http://schemas.microsoft.com/office/word/2015/wordml/symex" xmlns:wpg="http://schemas.microsoft.com/office/word/2010/wordprocessingGroup" xmlns:wpi="http://schemas.microsoft.com/office/word/2010/wordprocessingInk" xmlns:wne="http://schemas.microsoft.com/office/word/2006/wordml" xmlns:wps="http://schemas.microsoft.com/office/word/2010/wordprocessingShape" mc:Ignorable="w14 w15 w16se w16cid w16 w16cex w16sdtdh wp14">
+  <w:footnote w:type="separator" w:id="-1">
+    <w:p>
+      <w:pPr>
+        <w:spacing w:after="0" w:line="240" w:lineRule="auto"/>
+      </w:pPr>
+      <w:r>
+        <w:separator/>
+      </w:r>
+    </w:p>
+  </w:footnote>
+  <w:footnote w:type="continuationSeparator" w:id="0">
+    <w:p>
+      <w:pPr>
+        <w:spacing w:after="0" w:line="240" w:lineRule="auto"/>
+      </w:pPr>
+      <w:r>
+        <w:continuationSeparator/>
+      </w:r>
+    </w:p>
+  </w:footnote>
+</w:footnotes>
 </file>
 
 <file path=word/styles.xml><?xml version="1.0" encoding="utf-8"?>
@@ -1479,6 +2406,50 @@
       <w14:ligatures w14:val="none"/>
     </w:rPr>
   </w:style>
+  <w:style w:type="paragraph" w:styleId="Header">
+    <w:name w:val="header"/>
+    <w:basedOn w:val="Normal"/>
+    <w:link w:val="HeaderChar"/>
+    <w:uiPriority w:val="99"/>
+    <w:unhideWhenUsed/>
+    <w:rsid w:val="00EE48B4"/>
+    <w:pPr>
+      <w:tabs>
+        <w:tab w:val="center" w:pos="4513"/>
+        <w:tab w:val="right" w:pos="9026"/>
+      </w:tabs>
+      <w:spacing w:after="0" w:line="240" w:lineRule="auto"/>
+    </w:pPr>
+  </w:style>
+  <w:style w:type="character" w:customStyle="1" w:styleId="HeaderChar">
+    <w:name w:val="Header Char"/>
+    <w:basedOn w:val="DefaultParagraphFont"/>
+    <w:link w:val="Header"/>
+    <w:uiPriority w:val="99"/>
+    <w:rsid w:val="00EE48B4"/>
+  </w:style>
+  <w:style w:type="paragraph" w:styleId="Footer">
+    <w:name w:val="footer"/>
+    <w:basedOn w:val="Normal"/>
+    <w:link w:val="FooterChar"/>
+    <w:uiPriority w:val="99"/>
+    <w:unhideWhenUsed/>
+    <w:rsid w:val="00EE48B4"/>
+    <w:pPr>
+      <w:tabs>
+        <w:tab w:val="center" w:pos="4513"/>
+        <w:tab w:val="right" w:pos="9026"/>
+      </w:tabs>
+      <w:spacing w:after="0" w:line="240" w:lineRule="auto"/>
+    </w:pPr>
+  </w:style>
+  <w:style w:type="character" w:customStyle="1" w:styleId="FooterChar">
+    <w:name w:val="Footer Char"/>
+    <w:basedOn w:val="DefaultParagraphFont"/>
+    <w:link w:val="Footer"/>
+    <w:uiPriority w:val="99"/>
+    <w:rsid w:val="00EE48B4"/>
+  </w:style>
 </w:styles>
 </file>
 

</xml_diff>